<commit_message>
Updates finales del proyecto + presentación final
</commit_message>
<xml_diff>
--- a/Avance de proyecto/Plan de Pruebas de Software .docx
+++ b/Avance de proyecto/Plan de Pruebas de Software .docx
@@ -2967,7 +2967,31 @@
                 <w:szCs w:val="20"/>
                 <w:lang w:eastAsia="es-VE"/>
               </w:rPr>
-              <w:t xml:space="preserve">Daniela Joselin Falcón Sierra </w:t>
+              <w:t xml:space="preserve">Daniela </w:t>
+            </w:r>
+            <w:proofErr w:type="spellStart"/>
+            <w:r>
+              <w:rPr>
+                <w:rFonts w:eastAsia="Times New Roman" w:cs="Arial"/>
+                <w:b/>
+                <w:color w:val="000000"/>
+                <w:sz w:val="20"/>
+                <w:szCs w:val="20"/>
+                <w:lang w:eastAsia="es-VE"/>
+              </w:rPr>
+              <w:t>Joselin</w:t>
+            </w:r>
+            <w:proofErr w:type="spellEnd"/>
+            <w:r>
+              <w:rPr>
+                <w:rFonts w:eastAsia="Times New Roman" w:cs="Arial"/>
+                <w:b/>
+                <w:color w:val="000000"/>
+                <w:sz w:val="20"/>
+                <w:szCs w:val="20"/>
+                <w:lang w:eastAsia="es-VE"/>
+              </w:rPr>
+              <w:t xml:space="preserve"> Falcón Sierra </w:t>
             </w:r>
           </w:p>
           <w:p>
@@ -3140,6 +3164,7 @@
                 <w:lang w:eastAsia="es-VE"/>
               </w:rPr>
             </w:pPr>
+            <w:proofErr w:type="spellStart"/>
             <w:r>
               <w:rPr>
                 <w:rFonts w:eastAsia="Times New Roman" w:cs="Arial"/>
@@ -3149,7 +3174,19 @@
                 <w:szCs w:val="20"/>
                 <w:lang w:eastAsia="es-VE"/>
               </w:rPr>
-              <w:t>Anny América Jaramillo Contreras</w:t>
+              <w:t>Anny</w:t>
+            </w:r>
+            <w:proofErr w:type="spellEnd"/>
+            <w:r>
+              <w:rPr>
+                <w:rFonts w:eastAsia="Times New Roman" w:cs="Arial"/>
+                <w:b/>
+                <w:color w:val="000000"/>
+                <w:sz w:val="20"/>
+                <w:szCs w:val="20"/>
+                <w:lang w:eastAsia="es-VE"/>
+              </w:rPr>
+              <w:t xml:space="preserve"> América Jaramillo Contreras</w:t>
             </w:r>
           </w:p>
           <w:p>
@@ -3483,7 +3520,27 @@
                 <w:szCs w:val="24"/>
                 <w:lang w:eastAsia="es-VE"/>
               </w:rPr>
-              <w:t xml:space="preserve">Ing. Hazmen Álvarez Hernández </w:t>
+              <w:t xml:space="preserve">Ing. </w:t>
+            </w:r>
+            <w:proofErr w:type="spellStart"/>
+            <w:r>
+              <w:rPr>
+                <w:rFonts w:eastAsia="Times New Roman" w:cs="Arial"/>
+                <w:color w:val="000000"/>
+                <w:szCs w:val="24"/>
+                <w:lang w:eastAsia="es-VE"/>
+              </w:rPr>
+              <w:t>Hazmen</w:t>
+            </w:r>
+            <w:proofErr w:type="spellEnd"/>
+            <w:r>
+              <w:rPr>
+                <w:rFonts w:eastAsia="Times New Roman" w:cs="Arial"/>
+                <w:color w:val="000000"/>
+                <w:szCs w:val="24"/>
+                <w:lang w:eastAsia="es-VE"/>
+              </w:rPr>
+              <w:t xml:space="preserve"> Álvarez Hernández </w:t>
             </w:r>
           </w:p>
         </w:tc>
@@ -4078,7 +4135,6 @@
       </w:pPr>
       <w:bookmarkStart w:id="3" w:name="_Toc388088229"/>
       <w:r>
-        <w:lastRenderedPageBreak/>
         <w:t>Resumen Ejecutivo</w:t>
       </w:r>
       <w:bookmarkEnd w:id="3"/>
@@ -4399,7 +4455,6 @@
       </w:pPr>
       <w:bookmarkStart w:id="4" w:name="_Toc388088230"/>
       <w:r>
-        <w:lastRenderedPageBreak/>
         <w:t>Alcance de las Pruebas</w:t>
       </w:r>
       <w:bookmarkEnd w:id="4"/>
@@ -4665,16 +4720,7 @@
           <w:szCs w:val="24"/>
           <w:lang w:val="es-MX" w:eastAsia="es-VE"/>
         </w:rPr>
-        <w:t>Los elementos por evaluar</w:t>
-      </w:r>
-      <w:r>
-        <w:rPr>
-          <w:rFonts w:eastAsia="Times New Roman" w:cs="Arial"/>
-          <w:color w:val="000000" w:themeColor="text1"/>
-          <w:szCs w:val="24"/>
-          <w:lang w:val="es-MX" w:eastAsia="es-VE"/>
-        </w:rPr>
-        <w:t xml:space="preserve"> incluyen:</w:t>
+        <w:t>Los elementos por evaluar incluyen:</w:t>
       </w:r>
     </w:p>
     <w:p>
@@ -4729,14 +4775,25 @@
           <w:lang w:val="es-MX" w:eastAsia="es-VE"/>
         </w:rPr>
       </w:pPr>
-      <w:r>
-        <w:rPr>
-          <w:rFonts w:eastAsia="Times New Roman" w:cs="Arial"/>
-          <w:color w:val="000000" w:themeColor="text1"/>
-          <w:szCs w:val="24"/>
-          <w:lang w:val="es-MX" w:eastAsia="es-VE"/>
-        </w:rPr>
-        <w:t xml:space="preserve">Canva </w:t>
+      <w:proofErr w:type="spellStart"/>
+      <w:r>
+        <w:rPr>
+          <w:rFonts w:eastAsia="Times New Roman" w:cs="Arial"/>
+          <w:color w:val="000000" w:themeColor="text1"/>
+          <w:szCs w:val="24"/>
+          <w:lang w:val="es-MX" w:eastAsia="es-VE"/>
+        </w:rPr>
+        <w:t>Canva</w:t>
+      </w:r>
+      <w:proofErr w:type="spellEnd"/>
+      <w:r>
+        <w:rPr>
+          <w:rFonts w:eastAsia="Times New Roman" w:cs="Arial"/>
+          <w:color w:val="000000" w:themeColor="text1"/>
+          <w:szCs w:val="24"/>
+          <w:lang w:val="es-MX" w:eastAsia="es-VE"/>
+        </w:rPr>
+        <w:t xml:space="preserve"> </w:t>
       </w:r>
       <w:r>
         <w:rPr>
@@ -4788,7 +4845,27 @@
           <w:szCs w:val="24"/>
           <w:lang w:val="es-MX" w:eastAsia="es-VE"/>
         </w:rPr>
-        <w:t xml:space="preserve">Google Forms </w:t>
+        <w:t xml:space="preserve">Google </w:t>
+      </w:r>
+      <w:proofErr w:type="spellStart"/>
+      <w:r>
+        <w:rPr>
+          <w:rFonts w:eastAsia="Times New Roman" w:cs="Arial"/>
+          <w:color w:val="000000" w:themeColor="text1"/>
+          <w:szCs w:val="24"/>
+          <w:lang w:val="es-MX" w:eastAsia="es-VE"/>
+        </w:rPr>
+        <w:t>Forms</w:t>
+      </w:r>
+      <w:proofErr w:type="spellEnd"/>
+      <w:r>
+        <w:rPr>
+          <w:rFonts w:eastAsia="Times New Roman" w:cs="Arial"/>
+          <w:color w:val="000000" w:themeColor="text1"/>
+          <w:szCs w:val="24"/>
+          <w:lang w:val="es-MX" w:eastAsia="es-VE"/>
+        </w:rPr>
+        <w:t xml:space="preserve"> </w:t>
       </w:r>
       <w:r>
         <w:rPr>
@@ -5127,6 +5204,7 @@
           <w:szCs w:val="24"/>
           <w:lang w:val="es-MX" w:eastAsia="es-VE"/>
         </w:rPr>
+        <w:lastRenderedPageBreak/>
         <w:t>Recolección de evidencias y resultados.</w:t>
       </w:r>
     </w:p>
@@ -5167,7 +5245,6 @@
       </w:pPr>
       <w:bookmarkStart w:id="6" w:name="_Toc388088232"/>
       <w:r>
-        <w:lastRenderedPageBreak/>
         <w:t>Nuevas Funcionalidades a Probar</w:t>
       </w:r>
       <w:bookmarkEnd w:id="6"/>
@@ -5200,25 +5277,7 @@
           <w:szCs w:val="24"/>
           <w:lang w:eastAsia="es-VE"/>
         </w:rPr>
-        <w:t>Algunas funcionalidades d</w:t>
-      </w:r>
-      <w:r>
-        <w:rPr>
-          <w:rFonts w:eastAsia="Times New Roman" w:cs="Arial"/>
-          <w:color w:val="000000" w:themeColor="text1"/>
-          <w:szCs w:val="24"/>
-          <w:lang w:eastAsia="es-VE"/>
-        </w:rPr>
-        <w:t>esde el punto de vista del usuario</w:t>
-      </w:r>
-      <w:r>
-        <w:rPr>
-          <w:rFonts w:eastAsia="Times New Roman" w:cs="Arial"/>
-          <w:color w:val="000000" w:themeColor="text1"/>
-          <w:szCs w:val="24"/>
-          <w:lang w:eastAsia="es-VE"/>
-        </w:rPr>
-        <w:t xml:space="preserve"> son:</w:t>
+        <w:t>Algunas funcionalidades desde el punto de vista del usuario son:</w:t>
       </w:r>
     </w:p>
     <w:p>
@@ -5280,7 +5339,27 @@
           <w:szCs w:val="24"/>
           <w:lang w:val="es-MX" w:eastAsia="es-VE"/>
         </w:rPr>
-        <w:t>Acceso simple y eficiente a encuestas y entrevistas por medio de Google Forms.</w:t>
+        <w:t xml:space="preserve">Acceso simple y eficiente a encuestas y entrevistas por medio de Google </w:t>
+      </w:r>
+      <w:proofErr w:type="spellStart"/>
+      <w:r>
+        <w:rPr>
+          <w:rFonts w:eastAsia="Times New Roman" w:cs="Arial"/>
+          <w:color w:val="000000" w:themeColor="text1"/>
+          <w:szCs w:val="24"/>
+          <w:lang w:val="es-MX" w:eastAsia="es-VE"/>
+        </w:rPr>
+        <w:t>Forms</w:t>
+      </w:r>
+      <w:proofErr w:type="spellEnd"/>
+      <w:r>
+        <w:rPr>
+          <w:rFonts w:eastAsia="Times New Roman" w:cs="Arial"/>
+          <w:color w:val="000000" w:themeColor="text1"/>
+          <w:szCs w:val="24"/>
+          <w:lang w:val="es-MX" w:eastAsia="es-VE"/>
+        </w:rPr>
+        <w:t>.</w:t>
       </w:r>
     </w:p>
     <w:p>
@@ -5323,8 +5402,19 @@
           <w:szCs w:val="24"/>
           <w:lang w:val="es-MX" w:eastAsia="es-VE"/>
         </w:rPr>
-        <w:t xml:space="preserve"> adecuada de presentaciones elaboradas en Canva</w:t>
-      </w:r>
+        <w:t xml:space="preserve"> adecuada de presentaciones elaboradas en </w:t>
+      </w:r>
+      <w:proofErr w:type="spellStart"/>
+      <w:r>
+        <w:rPr>
+          <w:rFonts w:eastAsia="Times New Roman" w:cs="Arial"/>
+          <w:color w:val="000000" w:themeColor="text1"/>
+          <w:szCs w:val="24"/>
+          <w:lang w:val="es-MX" w:eastAsia="es-VE"/>
+        </w:rPr>
+        <w:t>Canva</w:t>
+      </w:r>
+      <w:proofErr w:type="spellEnd"/>
       <w:r>
         <w:rPr>
           <w:rFonts w:eastAsia="Times New Roman" w:cs="Arial"/>
@@ -5521,7 +5611,27 @@
           <w:szCs w:val="24"/>
           <w:lang w:val="es-MX" w:eastAsia="es-VE"/>
         </w:rPr>
-        <w:t>Google Forms siga funcionando correctamente para recibir respuestas.</w:t>
+        <w:t xml:space="preserve">Google </w:t>
+      </w:r>
+      <w:proofErr w:type="spellStart"/>
+      <w:r>
+        <w:rPr>
+          <w:rFonts w:eastAsia="Times New Roman" w:cs="Arial"/>
+          <w:color w:val="000000" w:themeColor="text1"/>
+          <w:szCs w:val="24"/>
+          <w:lang w:val="es-MX" w:eastAsia="es-VE"/>
+        </w:rPr>
+        <w:t>Forms</w:t>
+      </w:r>
+      <w:proofErr w:type="spellEnd"/>
+      <w:r>
+        <w:rPr>
+          <w:rFonts w:eastAsia="Times New Roman" w:cs="Arial"/>
+          <w:color w:val="000000" w:themeColor="text1"/>
+          <w:szCs w:val="24"/>
+          <w:lang w:val="es-MX" w:eastAsia="es-VE"/>
+        </w:rPr>
+        <w:t xml:space="preserve"> siga funcionando correctamente para recibir respuestas.</w:t>
       </w:r>
     </w:p>
     <w:p>
@@ -5539,14 +5649,25 @@
           <w:lang w:val="es-MX" w:eastAsia="es-VE"/>
         </w:rPr>
       </w:pPr>
-      <w:r>
-        <w:rPr>
-          <w:rFonts w:eastAsia="Times New Roman" w:cs="Arial"/>
-          <w:color w:val="000000" w:themeColor="text1"/>
-          <w:szCs w:val="24"/>
-          <w:lang w:val="es-MX" w:eastAsia="es-VE"/>
-        </w:rPr>
-        <w:t>Canva continúe permitiendo la visualización de los materiales sin alteraciones.</w:t>
+      <w:proofErr w:type="spellStart"/>
+      <w:r>
+        <w:rPr>
+          <w:rFonts w:eastAsia="Times New Roman" w:cs="Arial"/>
+          <w:color w:val="000000" w:themeColor="text1"/>
+          <w:szCs w:val="24"/>
+          <w:lang w:val="es-MX" w:eastAsia="es-VE"/>
+        </w:rPr>
+        <w:t>Canva</w:t>
+      </w:r>
+      <w:proofErr w:type="spellEnd"/>
+      <w:r>
+        <w:rPr>
+          <w:rFonts w:eastAsia="Times New Roman" w:cs="Arial"/>
+          <w:color w:val="000000" w:themeColor="text1"/>
+          <w:szCs w:val="24"/>
+          <w:lang w:val="es-MX" w:eastAsia="es-VE"/>
+        </w:rPr>
+        <w:t xml:space="preserve"> continúe permitiendo la visualización de los materiales sin alteraciones.</w:t>
       </w:r>
     </w:p>
     <w:p>
@@ -5729,7 +5850,6 @@
       </w:pPr>
       <w:bookmarkStart w:id="8" w:name="_Toc388088234"/>
       <w:r>
-        <w:lastRenderedPageBreak/>
         <w:t>Funcionalidades a No Probar</w:t>
       </w:r>
       <w:bookmarkEnd w:id="8"/>
@@ -6132,6 +6252,23 @@
     </w:p>
     <w:p>
       <w:pPr>
+        <w:spacing w:after="0" w:line="240" w:lineRule="auto"/>
+        <w:rPr>
+          <w:rFonts w:eastAsia="Times New Roman"/>
+          <w:b/>
+          <w:bCs/>
+          <w:color w:val="365F91"/>
+          <w:szCs w:val="36"/>
+          <w:lang w:val="x-none" w:eastAsia="x-none"/>
+        </w:rPr>
+      </w:pPr>
+      <w:bookmarkStart w:id="9" w:name="_Toc388088235"/>
+      <w:r>
+        <w:br w:type="page"/>
+      </w:r>
+    </w:p>
+    <w:p>
+      <w:pPr>
         <w:pStyle w:val="Ttulo2"/>
         <w:spacing w:line="276" w:lineRule="auto"/>
         <w:rPr>
@@ -6142,8 +6279,8 @@
           <w:lang w:eastAsia="es-VE"/>
         </w:rPr>
       </w:pPr>
-      <w:bookmarkStart w:id="9" w:name="_Toc388088235"/>
-      <w:r>
+      <w:r>
+        <w:lastRenderedPageBreak/>
         <w:t>Enfoque de Pruebas (Estrategia)</w:t>
       </w:r>
       <w:bookmarkEnd w:id="9"/>
@@ -6413,7 +6550,6 @@
           <w:szCs w:val="24"/>
           <w:lang w:val="es-MX" w:eastAsia="es-VE"/>
         </w:rPr>
-        <w:lastRenderedPageBreak/>
         <w:t>Validar que el formulario y encuestas sean accesibles y fáciles de completar.</w:t>
       </w:r>
     </w:p>
@@ -6726,174 +6862,6 @@
         <w:shd w:val="clear" w:color="auto" w:fill="FFFFFF"/>
         <w:spacing w:after="0"/>
         <w:rPr>
-          <w:rFonts w:eastAsia="Times New Roman" w:cs="Arial"/>
-          <w:color w:val="00B050"/>
-          <w:szCs w:val="24"/>
-          <w:lang w:eastAsia="es-VE"/>
-        </w:rPr>
-      </w:pPr>
-    </w:p>
-    <w:p>
-      <w:pPr>
-        <w:shd w:val="clear" w:color="auto" w:fill="FFFFFF"/>
-        <w:spacing w:after="0"/>
-        <w:rPr>
-          <w:rFonts w:eastAsia="Times New Roman" w:cs="Arial"/>
-          <w:color w:val="00B050"/>
-          <w:szCs w:val="24"/>
-          <w:lang w:eastAsia="es-VE"/>
-        </w:rPr>
-      </w:pPr>
-    </w:p>
-    <w:p>
-      <w:pPr>
-        <w:shd w:val="clear" w:color="auto" w:fill="FFFFFF"/>
-        <w:spacing w:after="0"/>
-        <w:rPr>
-          <w:rFonts w:eastAsia="Times New Roman" w:cs="Arial"/>
-          <w:color w:val="00B050"/>
-          <w:szCs w:val="24"/>
-          <w:lang w:eastAsia="es-VE"/>
-        </w:rPr>
-      </w:pPr>
-    </w:p>
-    <w:p>
-      <w:pPr>
-        <w:shd w:val="clear" w:color="auto" w:fill="FFFFFF"/>
-        <w:spacing w:after="0"/>
-        <w:rPr>
-          <w:rFonts w:eastAsia="Times New Roman" w:cs="Arial"/>
-          <w:color w:val="00B050"/>
-          <w:szCs w:val="24"/>
-          <w:lang w:eastAsia="es-VE"/>
-        </w:rPr>
-      </w:pPr>
-    </w:p>
-    <w:p>
-      <w:pPr>
-        <w:shd w:val="clear" w:color="auto" w:fill="FFFFFF"/>
-        <w:spacing w:after="0"/>
-        <w:rPr>
-          <w:rFonts w:eastAsia="Times New Roman" w:cs="Arial"/>
-          <w:color w:val="00B050"/>
-          <w:szCs w:val="24"/>
-          <w:lang w:eastAsia="es-VE"/>
-        </w:rPr>
-      </w:pPr>
-    </w:p>
-    <w:p>
-      <w:pPr>
-        <w:shd w:val="clear" w:color="auto" w:fill="FFFFFF"/>
-        <w:spacing w:after="0"/>
-        <w:rPr>
-          <w:rFonts w:eastAsia="Times New Roman" w:cs="Arial"/>
-          <w:color w:val="00B050"/>
-          <w:szCs w:val="24"/>
-          <w:lang w:eastAsia="es-VE"/>
-        </w:rPr>
-      </w:pPr>
-    </w:p>
-    <w:p>
-      <w:pPr>
-        <w:shd w:val="clear" w:color="auto" w:fill="FFFFFF"/>
-        <w:spacing w:after="0"/>
-        <w:rPr>
-          <w:rFonts w:eastAsia="Times New Roman" w:cs="Arial"/>
-          <w:color w:val="00B050"/>
-          <w:szCs w:val="24"/>
-          <w:lang w:eastAsia="es-VE"/>
-        </w:rPr>
-      </w:pPr>
-    </w:p>
-    <w:p>
-      <w:pPr>
-        <w:shd w:val="clear" w:color="auto" w:fill="FFFFFF"/>
-        <w:spacing w:after="0"/>
-        <w:rPr>
-          <w:rFonts w:eastAsia="Times New Roman" w:cs="Arial"/>
-          <w:color w:val="00B050"/>
-          <w:szCs w:val="24"/>
-          <w:lang w:eastAsia="es-VE"/>
-        </w:rPr>
-      </w:pPr>
-    </w:p>
-    <w:p>
-      <w:pPr>
-        <w:shd w:val="clear" w:color="auto" w:fill="FFFFFF"/>
-        <w:spacing w:after="0"/>
-        <w:rPr>
-          <w:rFonts w:eastAsia="Times New Roman" w:cs="Arial"/>
-          <w:color w:val="00B050"/>
-          <w:szCs w:val="24"/>
-          <w:lang w:eastAsia="es-VE"/>
-        </w:rPr>
-      </w:pPr>
-    </w:p>
-    <w:p>
-      <w:pPr>
-        <w:shd w:val="clear" w:color="auto" w:fill="FFFFFF"/>
-        <w:spacing w:after="0"/>
-        <w:rPr>
-          <w:rFonts w:eastAsia="Times New Roman" w:cs="Arial"/>
-          <w:color w:val="00B050"/>
-          <w:szCs w:val="24"/>
-          <w:lang w:eastAsia="es-VE"/>
-        </w:rPr>
-      </w:pPr>
-    </w:p>
-    <w:p>
-      <w:pPr>
-        <w:shd w:val="clear" w:color="auto" w:fill="FFFFFF"/>
-        <w:spacing w:after="0"/>
-        <w:rPr>
-          <w:rFonts w:eastAsia="Times New Roman" w:cs="Arial"/>
-          <w:color w:val="00B050"/>
-          <w:szCs w:val="24"/>
-          <w:lang w:eastAsia="es-VE"/>
-        </w:rPr>
-      </w:pPr>
-    </w:p>
-    <w:p>
-      <w:pPr>
-        <w:shd w:val="clear" w:color="auto" w:fill="FFFFFF"/>
-        <w:spacing w:after="0"/>
-        <w:rPr>
-          <w:rFonts w:eastAsia="Times New Roman" w:cs="Arial"/>
-          <w:color w:val="00B050"/>
-          <w:szCs w:val="24"/>
-          <w:lang w:eastAsia="es-VE"/>
-        </w:rPr>
-      </w:pPr>
-    </w:p>
-    <w:p>
-      <w:pPr>
-        <w:shd w:val="clear" w:color="auto" w:fill="FFFFFF"/>
-        <w:spacing w:after="0"/>
-        <w:rPr>
-          <w:rFonts w:eastAsia="Times New Roman" w:cs="Arial"/>
-          <w:color w:val="00B050"/>
-          <w:szCs w:val="24"/>
-          <w:lang w:eastAsia="es-VE"/>
-        </w:rPr>
-      </w:pPr>
-    </w:p>
-    <w:p>
-      <w:pPr>
-        <w:shd w:val="clear" w:color="auto" w:fill="FFFFFF"/>
-        <w:spacing w:after="0"/>
-        <w:rPr>
-          <w:rFonts w:eastAsia="Times New Roman" w:cs="Arial"/>
-          <w:color w:val="00B050"/>
-          <w:szCs w:val="24"/>
-          <w:lang w:eastAsia="es-VE"/>
-        </w:rPr>
-      </w:pPr>
-    </w:p>
-    <w:p>
-      <w:pPr>
-        <w:shd w:val="clear" w:color="auto" w:fill="FFFFFF"/>
-        <w:spacing w:after="0"/>
-        <w:rPr>
           <w:rFonts w:ascii="Calibri" w:eastAsia="Times New Roman" w:hAnsi="Calibri"/>
           <w:color w:val="222222"/>
           <w:sz w:val="22"/>
@@ -6907,6 +6875,7 @@
           <w:sz w:val="22"/>
           <w:lang w:eastAsia="es-VE"/>
         </w:rPr>
+        <w:lastRenderedPageBreak/>
         <w:t> </w:t>
       </w:r>
     </w:p>
@@ -6917,7 +6886,6 @@
       </w:pPr>
       <w:bookmarkStart w:id="10" w:name="_Toc388088236"/>
       <w:r>
-        <w:lastRenderedPageBreak/>
         <w:t>Criterios de Aceptación o Rechazo</w:t>
       </w:r>
       <w:bookmarkEnd w:id="10"/>
@@ -7036,7 +7004,47 @@
           <w:szCs w:val="24"/>
           <w:lang w:val="es-MX" w:eastAsia="es-VE"/>
         </w:rPr>
-        <w:t>Todas las herramientas digitales utilizadas (Canva, Google Forms, Word, Trello) funcionan correctamente durante las actividades.</w:t>
+        <w:t>Todas las herramientas digitales utilizadas (</w:t>
+      </w:r>
+      <w:proofErr w:type="spellStart"/>
+      <w:r>
+        <w:rPr>
+          <w:rFonts w:eastAsia="Times New Roman" w:cs="Arial"/>
+          <w:color w:val="000000" w:themeColor="text1"/>
+          <w:szCs w:val="24"/>
+          <w:lang w:val="es-MX" w:eastAsia="es-VE"/>
+        </w:rPr>
+        <w:t>Canva</w:t>
+      </w:r>
+      <w:proofErr w:type="spellEnd"/>
+      <w:r>
+        <w:rPr>
+          <w:rFonts w:eastAsia="Times New Roman" w:cs="Arial"/>
+          <w:color w:val="000000" w:themeColor="text1"/>
+          <w:szCs w:val="24"/>
+          <w:lang w:val="es-MX" w:eastAsia="es-VE"/>
+        </w:rPr>
+        <w:t xml:space="preserve">, Google </w:t>
+      </w:r>
+      <w:proofErr w:type="spellStart"/>
+      <w:r>
+        <w:rPr>
+          <w:rFonts w:eastAsia="Times New Roman" w:cs="Arial"/>
+          <w:color w:val="000000" w:themeColor="text1"/>
+          <w:szCs w:val="24"/>
+          <w:lang w:val="es-MX" w:eastAsia="es-VE"/>
+        </w:rPr>
+        <w:t>Forms</w:t>
+      </w:r>
+      <w:proofErr w:type="spellEnd"/>
+      <w:r>
+        <w:rPr>
+          <w:rFonts w:eastAsia="Times New Roman" w:cs="Arial"/>
+          <w:color w:val="000000" w:themeColor="text1"/>
+          <w:szCs w:val="24"/>
+          <w:lang w:val="es-MX" w:eastAsia="es-VE"/>
+        </w:rPr>
+        <w:t>, Word, Trello) funcionan correctamente durante las actividades.</w:t>
       </w:r>
     </w:p>
     <w:p>
@@ -7061,16 +7069,7 @@
           <w:szCs w:val="24"/>
           <w:lang w:val="es-MX" w:eastAsia="es-VE"/>
         </w:rPr>
-        <w:t>Las presentaciones y materiales visuales se muestran sin errores</w:t>
-      </w:r>
-      <w:r>
-        <w:rPr>
-          <w:rFonts w:eastAsia="Times New Roman" w:cs="Arial"/>
-          <w:color w:val="000000" w:themeColor="text1"/>
-          <w:szCs w:val="24"/>
-          <w:lang w:val="es-MX" w:eastAsia="es-VE"/>
-        </w:rPr>
-        <w:t xml:space="preserve"> ortográficos, de redacción y, contenido adecuado y claro.</w:t>
+        <w:t>Las presentaciones y materiales visuales se muestran sin errores ortográficos, de redacción y, contenido adecuado y claro.</w:t>
       </w:r>
     </w:p>
     <w:p>
@@ -7120,7 +7119,27 @@
           <w:szCs w:val="24"/>
           <w:lang w:val="es-MX" w:eastAsia="es-VE"/>
         </w:rPr>
-        <w:t>Los participantes pueden acceder, responder y enviar los formularios de Google Forms sin dificultades.</w:t>
+        <w:t xml:space="preserve">Los participantes pueden acceder, responder y enviar los formularios de Google </w:t>
+      </w:r>
+      <w:proofErr w:type="spellStart"/>
+      <w:r>
+        <w:rPr>
+          <w:rFonts w:eastAsia="Times New Roman" w:cs="Arial"/>
+          <w:color w:val="000000" w:themeColor="text1"/>
+          <w:szCs w:val="24"/>
+          <w:lang w:val="es-MX" w:eastAsia="es-VE"/>
+        </w:rPr>
+        <w:t>Forms</w:t>
+      </w:r>
+      <w:proofErr w:type="spellEnd"/>
+      <w:r>
+        <w:rPr>
+          <w:rFonts w:eastAsia="Times New Roman" w:cs="Arial"/>
+          <w:color w:val="000000" w:themeColor="text1"/>
+          <w:szCs w:val="24"/>
+          <w:lang w:val="es-MX" w:eastAsia="es-VE"/>
+        </w:rPr>
+        <w:t xml:space="preserve"> sin dificultades.</w:t>
       </w:r>
     </w:p>
     <w:p>
@@ -7601,7 +7620,27 @@
           <w:szCs w:val="36"/>
           <w:lang w:val="es-MX" w:eastAsia="x-none"/>
         </w:rPr>
-        <w:t>Fallo generalizado en herramientas digitales esenciales (por ejemplo, Google Forms inaccesible).</w:t>
+        <w:t xml:space="preserve">Fallo generalizado en herramientas digitales esenciales (por ejemplo, Google </w:t>
+      </w:r>
+      <w:proofErr w:type="spellStart"/>
+      <w:r>
+        <w:rPr>
+          <w:rFonts w:eastAsia="Times New Roman"/>
+          <w:color w:val="000000" w:themeColor="text1"/>
+          <w:szCs w:val="36"/>
+          <w:lang w:val="es-MX" w:eastAsia="x-none"/>
+        </w:rPr>
+        <w:t>Forms</w:t>
+      </w:r>
+      <w:proofErr w:type="spellEnd"/>
+      <w:r>
+        <w:rPr>
+          <w:rFonts w:eastAsia="Times New Roman"/>
+          <w:color w:val="000000" w:themeColor="text1"/>
+          <w:szCs w:val="36"/>
+          <w:lang w:val="es-MX" w:eastAsia="x-none"/>
+        </w:rPr>
+        <w:t xml:space="preserve"> inaccesible).</w:t>
       </w:r>
     </w:p>
     <w:p>
@@ -7991,7 +8030,6 @@
       </w:pPr>
       <w:bookmarkStart w:id="14" w:name="_Toc388088240"/>
       <w:r>
-        <w:lastRenderedPageBreak/>
         <w:t>Entregables</w:t>
       </w:r>
       <w:bookmarkEnd w:id="14"/>
@@ -8148,7 +8186,27 @@
           <w:szCs w:val="24"/>
           <w:lang w:val="es-MX" w:eastAsia="es-VE"/>
         </w:rPr>
-        <w:t>Formularios y reportes generados por Google Forms (encuestas y entrevistas).</w:t>
+        <w:t xml:space="preserve">Formularios y reportes generados por Google </w:t>
+      </w:r>
+      <w:proofErr w:type="spellStart"/>
+      <w:r>
+        <w:rPr>
+          <w:rFonts w:eastAsia="Times New Roman" w:cs="Arial"/>
+          <w:color w:val="000000" w:themeColor="text1"/>
+          <w:szCs w:val="24"/>
+          <w:lang w:val="es-MX" w:eastAsia="es-VE"/>
+        </w:rPr>
+        <w:t>Forms</w:t>
+      </w:r>
+      <w:proofErr w:type="spellEnd"/>
+      <w:r>
+        <w:rPr>
+          <w:rFonts w:eastAsia="Times New Roman" w:cs="Arial"/>
+          <w:color w:val="000000" w:themeColor="text1"/>
+          <w:szCs w:val="24"/>
+          <w:lang w:val="es-MX" w:eastAsia="es-VE"/>
+        </w:rPr>
+        <w:t xml:space="preserve"> (encuestas y entrevistas).</w:t>
       </w:r>
     </w:p>
     <w:p>
@@ -8173,7 +8231,27 @@
           <w:szCs w:val="24"/>
           <w:lang w:val="es-MX" w:eastAsia="es-VE"/>
         </w:rPr>
-        <w:t>Material gráfico creado en Canva utilizado en presentaciones.</w:t>
+        <w:t xml:space="preserve">Material gráfico creado en </w:t>
+      </w:r>
+      <w:proofErr w:type="spellStart"/>
+      <w:r>
+        <w:rPr>
+          <w:rFonts w:eastAsia="Times New Roman" w:cs="Arial"/>
+          <w:color w:val="000000" w:themeColor="text1"/>
+          <w:szCs w:val="24"/>
+          <w:lang w:val="es-MX" w:eastAsia="es-VE"/>
+        </w:rPr>
+        <w:t>Canva</w:t>
+      </w:r>
+      <w:proofErr w:type="spellEnd"/>
+      <w:r>
+        <w:rPr>
+          <w:rFonts w:eastAsia="Times New Roman" w:cs="Arial"/>
+          <w:color w:val="000000" w:themeColor="text1"/>
+          <w:szCs w:val="24"/>
+          <w:lang w:val="es-MX" w:eastAsia="es-VE"/>
+        </w:rPr>
+        <w:t xml:space="preserve"> utilizado en presentaciones.</w:t>
       </w:r>
     </w:p>
     <w:p>
@@ -8535,7 +8613,6 @@
       </w:pPr>
       <w:bookmarkStart w:id="15" w:name="_Toc388088241"/>
       <w:r>
-        <w:lastRenderedPageBreak/>
         <w:t>Recursos</w:t>
       </w:r>
       <w:bookmarkEnd w:id="15"/>
@@ -8721,7 +8798,31 @@
           <w:szCs w:val="24"/>
           <w:lang w:val="es-MX" w:eastAsia="es-VE"/>
         </w:rPr>
-        <w:t>Acceso a red Wi-Fi</w:t>
+        <w:t xml:space="preserve">Acceso a red </w:t>
+      </w:r>
+      <w:proofErr w:type="spellStart"/>
+      <w:r>
+        <w:rPr>
+          <w:rFonts w:eastAsia="Times New Roman" w:cs="Arial"/>
+          <w:b/>
+          <w:bCs/>
+          <w:color w:val="000000" w:themeColor="text1"/>
+          <w:szCs w:val="24"/>
+          <w:lang w:val="es-MX" w:eastAsia="es-VE"/>
+        </w:rPr>
+        <w:t>Wi</w:t>
+      </w:r>
+      <w:proofErr w:type="spellEnd"/>
+      <w:r>
+        <w:rPr>
+          <w:rFonts w:eastAsia="Times New Roman" w:cs="Arial"/>
+          <w:b/>
+          <w:bCs/>
+          <w:color w:val="000000" w:themeColor="text1"/>
+          <w:szCs w:val="24"/>
+          <w:lang w:val="es-MX" w:eastAsia="es-VE"/>
+        </w:rPr>
+        <w:t>-Fi</w:t>
       </w:r>
       <w:r>
         <w:rPr>
@@ -8904,6 +9005,7 @@
           <w:lang w:val="es-MX" w:eastAsia="es-VE"/>
         </w:rPr>
       </w:pPr>
+      <w:proofErr w:type="spellStart"/>
       <w:r>
         <w:rPr>
           <w:rFonts w:eastAsia="Times New Roman" w:cs="Arial"/>
@@ -8915,6 +9017,7 @@
         </w:rPr>
         <w:t>Canva</w:t>
       </w:r>
+      <w:proofErr w:type="spellEnd"/>
       <w:r>
         <w:rPr>
           <w:rFonts w:eastAsia="Times New Roman" w:cs="Arial"/>
@@ -8949,8 +9052,21 @@
           <w:szCs w:val="24"/>
           <w:lang w:val="es-MX" w:eastAsia="es-VE"/>
         </w:rPr>
-        <w:t>Google Forms</w:t>
-      </w:r>
+        <w:t xml:space="preserve">Google </w:t>
+      </w:r>
+      <w:proofErr w:type="spellStart"/>
+      <w:r>
+        <w:rPr>
+          <w:rFonts w:eastAsia="Times New Roman" w:cs="Arial"/>
+          <w:b/>
+          <w:bCs/>
+          <w:color w:val="000000" w:themeColor="text1"/>
+          <w:szCs w:val="24"/>
+          <w:lang w:val="es-MX" w:eastAsia="es-VE"/>
+        </w:rPr>
+        <w:t>Forms</w:t>
+      </w:r>
+      <w:proofErr w:type="spellEnd"/>
       <w:r>
         <w:rPr>
           <w:rFonts w:eastAsia="Times New Roman" w:cs="Arial"/>
@@ -9080,25 +9196,7 @@
           <w:szCs w:val="24"/>
           <w:lang w:val="es-MX" w:eastAsia="es-VE"/>
         </w:rPr>
-        <w:t xml:space="preserve">Cuenta institucional </w:t>
-      </w:r>
-      <w:r>
-        <w:rPr>
-          <w:rFonts w:eastAsia="Times New Roman" w:cs="Arial"/>
-          <w:color w:val="000000" w:themeColor="text1"/>
-          <w:szCs w:val="24"/>
-          <w:lang w:val="es-MX" w:eastAsia="es-VE"/>
-        </w:rPr>
-        <w:t xml:space="preserve">y de </w:t>
-      </w:r>
-      <w:r>
-        <w:rPr>
-          <w:rFonts w:eastAsia="Times New Roman" w:cs="Arial"/>
-          <w:color w:val="000000" w:themeColor="text1"/>
-          <w:szCs w:val="24"/>
-          <w:lang w:val="es-MX" w:eastAsia="es-VE"/>
-        </w:rPr>
-        <w:t>Google para acceso a herramientas colaborativas.</w:t>
+        <w:t>Cuenta institucional y de Google para acceso a herramientas colaborativas.</w:t>
       </w:r>
     </w:p>
     <w:p>
@@ -9240,6 +9338,7 @@
           <w:lang w:val="es-MX" w:eastAsia="es-VE"/>
         </w:rPr>
       </w:pPr>
+      <w:proofErr w:type="spellStart"/>
       <w:r>
         <w:rPr>
           <w:rFonts w:eastAsia="Times New Roman" w:cs="Arial"/>
@@ -9249,38 +9348,29 @@
           <w:szCs w:val="24"/>
           <w:lang w:val="es-MX" w:eastAsia="es-VE"/>
         </w:rPr>
-        <w:lastRenderedPageBreak/>
         <w:t>Canva</w:t>
       </w:r>
-    </w:p>
-    <w:p>
-      <w:pPr>
-        <w:shd w:val="clear" w:color="auto" w:fill="FFFFFF"/>
-        <w:spacing w:after="0"/>
-        <w:rPr>
-          <w:rFonts w:eastAsia="Times New Roman" w:cs="Arial"/>
-          <w:color w:val="000000" w:themeColor="text1"/>
-          <w:szCs w:val="24"/>
-          <w:lang w:val="es-MX" w:eastAsia="es-VE"/>
-        </w:rPr>
-      </w:pPr>
-      <w:r>
-        <w:rPr>
-          <w:rFonts w:eastAsia="Times New Roman" w:cs="Arial"/>
-          <w:color w:val="000000" w:themeColor="text1"/>
-          <w:szCs w:val="24"/>
-          <w:lang w:val="es-MX" w:eastAsia="es-VE"/>
-        </w:rPr>
-        <w:t xml:space="preserve">Se utiliza para diseñar el material visual utilizado durante las actividades. En las pruebas, </w:t>
-      </w:r>
-      <w:r>
-        <w:rPr>
-          <w:rFonts w:eastAsia="Times New Roman" w:cs="Arial"/>
-          <w:color w:val="000000" w:themeColor="text1"/>
-          <w:szCs w:val="24"/>
-          <w:lang w:val="es-MX" w:eastAsia="es-VE"/>
-        </w:rPr>
-        <w:t>se toma en cuenta:</w:t>
+      <w:proofErr w:type="spellEnd"/>
+    </w:p>
+    <w:p>
+      <w:pPr>
+        <w:shd w:val="clear" w:color="auto" w:fill="FFFFFF"/>
+        <w:spacing w:after="0"/>
+        <w:rPr>
+          <w:rFonts w:eastAsia="Times New Roman" w:cs="Arial"/>
+          <w:color w:val="000000" w:themeColor="text1"/>
+          <w:szCs w:val="24"/>
+          <w:lang w:val="es-MX" w:eastAsia="es-VE"/>
+        </w:rPr>
+      </w:pPr>
+      <w:r>
+        <w:rPr>
+          <w:rFonts w:eastAsia="Times New Roman" w:cs="Arial"/>
+          <w:color w:val="000000" w:themeColor="text1"/>
+          <w:szCs w:val="24"/>
+          <w:lang w:val="es-MX" w:eastAsia="es-VE"/>
+        </w:rPr>
+        <w:t>Se utiliza para diseñar el material visual utilizado durante las actividades. En las pruebas, se toma en cuenta:</w:t>
       </w:r>
     </w:p>
     <w:p>
@@ -9481,8 +9571,21 @@
           <w:szCs w:val="24"/>
           <w:lang w:val="es-MX" w:eastAsia="es-VE"/>
         </w:rPr>
-        <w:t>Google Forms</w:t>
-      </w:r>
+        <w:t xml:space="preserve">Google </w:t>
+      </w:r>
+      <w:proofErr w:type="spellStart"/>
+      <w:r>
+        <w:rPr>
+          <w:rFonts w:eastAsia="Times New Roman" w:cs="Arial"/>
+          <w:b/>
+          <w:bCs/>
+          <w:color w:val="000000" w:themeColor="text1"/>
+          <w:szCs w:val="24"/>
+          <w:lang w:val="es-MX" w:eastAsia="es-VE"/>
+        </w:rPr>
+        <w:t>Forms</w:t>
+      </w:r>
+      <w:proofErr w:type="spellEnd"/>
     </w:p>
     <w:p>
       <w:pPr>
@@ -9611,16 +9714,7 @@
           <w:szCs w:val="24"/>
           <w:lang w:val="es-MX" w:eastAsia="es-VE"/>
         </w:rPr>
-        <w:t xml:space="preserve">Esto permite </w:t>
-      </w:r>
-      <w:r>
-        <w:rPr>
-          <w:rFonts w:eastAsia="Times New Roman" w:cs="Arial"/>
-          <w:color w:val="000000" w:themeColor="text1"/>
-          <w:szCs w:val="24"/>
-          <w:lang w:val="es-MX" w:eastAsia="es-VE"/>
-        </w:rPr>
-        <w:t>validar la interacción de los participantes con instrumentos digitales y asegura la correcta recolección de información.</w:t>
+        <w:t>Esto permite validar la interacción de los participantes con instrumentos digitales y asegura la correcta recolección de información.</w:t>
       </w:r>
     </w:p>
     <w:p>
@@ -9692,25 +9786,7 @@
           <w:szCs w:val="24"/>
           <w:lang w:val="es-MX" w:eastAsia="es-VE"/>
         </w:rPr>
-        <w:t>Se utiliza para redactar guías, preguntas de dinámicas,</w:t>
-      </w:r>
-      <w:r>
-        <w:rPr>
-          <w:rFonts w:eastAsia="Times New Roman" w:cs="Arial"/>
-          <w:color w:val="000000" w:themeColor="text1"/>
-          <w:szCs w:val="24"/>
-          <w:lang w:val="es-MX" w:eastAsia="es-VE"/>
-        </w:rPr>
-        <w:t xml:space="preserve"> en </w:t>
-      </w:r>
-      <w:r>
-        <w:rPr>
-          <w:rFonts w:eastAsia="Times New Roman" w:cs="Arial"/>
-          <w:color w:val="000000" w:themeColor="text1"/>
-          <w:szCs w:val="24"/>
-          <w:lang w:val="es-MX" w:eastAsia="es-VE"/>
-        </w:rPr>
-        <w:t>las pruebas se revisa:</w:t>
+        <w:t>Se utiliza para redactar guías, preguntas de dinámicas, en las pruebas se revisa:</w:t>
       </w:r>
     </w:p>
     <w:p>
@@ -9793,16 +9869,7 @@
           <w:szCs w:val="24"/>
           <w:lang w:val="es-MX" w:eastAsia="es-VE"/>
         </w:rPr>
-        <w:t>Para g</w:t>
-      </w:r>
-      <w:r>
-        <w:rPr>
-          <w:rFonts w:eastAsia="Times New Roman" w:cs="Arial"/>
-          <w:color w:val="000000" w:themeColor="text1"/>
-          <w:szCs w:val="24"/>
-          <w:lang w:val="es-MX" w:eastAsia="es-VE"/>
-        </w:rPr>
-        <w:t>arantiza que todos los documentos estén bien formulados y sean utilizables durante las actividades.</w:t>
+        <w:t>Para garantiza que todos los documentos estén bien formulados y sean utilizables durante las actividades.</w:t>
       </w:r>
     </w:p>
     <w:p>
@@ -9959,6 +10026,7 @@
           <w:szCs w:val="24"/>
           <w:lang w:val="es-MX" w:eastAsia="es-VE"/>
         </w:rPr>
+        <w:lastRenderedPageBreak/>
         <w:t>La actualización correcta del avance del proyecto.</w:t>
       </w:r>
     </w:p>
@@ -10528,37 +10596,17 @@
           <w:szCs w:val="24"/>
           <w:lang w:val="es-MX" w:eastAsia="es-VE"/>
         </w:rPr>
-        <w:t>Líder de Pruebas</w:t>
-      </w:r>
-      <w:r>
-        <w:rPr>
-          <w:rFonts w:eastAsia="Times New Roman" w:cs="Arial"/>
-          <w:b/>
-          <w:bCs/>
-          <w:color w:val="000000" w:themeColor="text1"/>
-          <w:szCs w:val="24"/>
-          <w:lang w:val="es-MX" w:eastAsia="es-VE"/>
-        </w:rPr>
-        <w:t xml:space="preserve">. </w:t>
-      </w:r>
-      <w:r>
-        <w:rPr>
-          <w:rFonts w:eastAsia="Times New Roman" w:cs="Arial"/>
-          <w:color w:val="000000" w:themeColor="text1"/>
-          <w:szCs w:val="24"/>
-          <w:lang w:val="es-MX" w:eastAsia="es-VE"/>
-        </w:rPr>
-        <w:t xml:space="preserve">Responsable de coordinar todo el proceso de pruebas, asignar tareas, supervisar avances y validar resultados. Garantiza que las </w:t>
-      </w:r>
-      <w:r>
-        <w:rPr>
-          <w:rFonts w:eastAsia="Times New Roman" w:cs="Arial"/>
-          <w:color w:val="000000" w:themeColor="text1"/>
-          <w:szCs w:val="24"/>
-          <w:lang w:val="es-MX" w:eastAsia="es-VE"/>
-        </w:rPr>
         <w:lastRenderedPageBreak/>
-        <w:t>actividades se ajusten a los objetivos del proyecto y que se cumplan los criterios de aceptación.</w:t>
+        <w:t xml:space="preserve">Líder de Pruebas. </w:t>
+      </w:r>
+      <w:r>
+        <w:rPr>
+          <w:rFonts w:eastAsia="Times New Roman" w:cs="Arial"/>
+          <w:color w:val="000000" w:themeColor="text1"/>
+          <w:szCs w:val="24"/>
+          <w:lang w:val="es-MX" w:eastAsia="es-VE"/>
+        </w:rPr>
+        <w:t>Responsable de coordinar todo el proceso de pruebas, asignar tareas, supervisar avances y validar resultados. Garantiza que las actividades se ajusten a los objetivos del proyecto y que se cumplan los criterios de aceptación.</w:t>
       </w:r>
     </w:p>
     <w:p>
@@ -10585,40 +10633,7 @@
           <w:szCs w:val="24"/>
           <w:lang w:val="es-MX" w:eastAsia="es-VE"/>
         </w:rPr>
-        <w:t xml:space="preserve">Facilitadores de Actividades (2 a </w:t>
-      </w:r>
-      <w:r>
-        <w:rPr>
-          <w:rFonts w:eastAsia="Times New Roman" w:cs="Arial"/>
-          <w:b/>
-          <w:bCs/>
-          <w:color w:val="000000" w:themeColor="text1"/>
-          <w:szCs w:val="24"/>
-          <w:lang w:val="es-MX" w:eastAsia="es-VE"/>
-        </w:rPr>
-        <w:t>4</w:t>
-      </w:r>
-      <w:r>
-        <w:rPr>
-          <w:rFonts w:eastAsia="Times New Roman" w:cs="Arial"/>
-          <w:b/>
-          <w:bCs/>
-          <w:color w:val="000000" w:themeColor="text1"/>
-          <w:szCs w:val="24"/>
-          <w:lang w:val="es-MX" w:eastAsia="es-VE"/>
-        </w:rPr>
-        <w:t xml:space="preserve"> personas)</w:t>
-      </w:r>
-      <w:r>
-        <w:rPr>
-          <w:rFonts w:eastAsia="Times New Roman" w:cs="Arial"/>
-          <w:b/>
-          <w:bCs/>
-          <w:color w:val="000000" w:themeColor="text1"/>
-          <w:szCs w:val="24"/>
-          <w:lang w:val="es-MX" w:eastAsia="es-VE"/>
-        </w:rPr>
-        <w:t xml:space="preserve">. </w:t>
+        <w:t xml:space="preserve">Facilitadores de Actividades (2 a 4 personas). </w:t>
       </w:r>
       <w:r>
         <w:rPr>
@@ -10654,36 +10669,16 @@
           <w:szCs w:val="24"/>
           <w:lang w:val="es-MX" w:eastAsia="es-VE"/>
         </w:rPr>
-        <w:t>Documentador</w:t>
-      </w:r>
-      <w:r>
-        <w:rPr>
-          <w:rFonts w:eastAsia="Times New Roman" w:cs="Arial"/>
-          <w:b/>
-          <w:bCs/>
-          <w:color w:val="000000" w:themeColor="text1"/>
-          <w:szCs w:val="24"/>
-          <w:lang w:val="es-MX" w:eastAsia="es-VE"/>
-        </w:rPr>
-        <w:t>.</w:t>
-      </w:r>
-      <w:r>
-        <w:rPr>
-          <w:rFonts w:eastAsia="Times New Roman" w:cs="Arial"/>
-          <w:color w:val="000000" w:themeColor="text1"/>
-          <w:szCs w:val="24"/>
-          <w:lang w:val="es-MX" w:eastAsia="es-VE"/>
-        </w:rPr>
-        <w:t xml:space="preserve"> </w:t>
-      </w:r>
-      <w:r>
-        <w:rPr>
-          <w:rFonts w:eastAsia="Times New Roman" w:cs="Arial"/>
-          <w:color w:val="000000" w:themeColor="text1"/>
-          <w:szCs w:val="24"/>
-          <w:lang w:val="es-MX" w:eastAsia="es-VE"/>
-        </w:rPr>
-        <w:t>Encargado de observar, registrar evidencias, tomar notas, recopilar fotografías y documentar los resultados de las pruebas. También identifica posibles mejoras operativas.</w:t>
+        <w:t>Documentador.</w:t>
+      </w:r>
+      <w:r>
+        <w:rPr>
+          <w:rFonts w:eastAsia="Times New Roman" w:cs="Arial"/>
+          <w:color w:val="000000" w:themeColor="text1"/>
+          <w:szCs w:val="24"/>
+          <w:lang w:val="es-MX" w:eastAsia="es-VE"/>
+        </w:rPr>
+        <w:t xml:space="preserve"> Encargado de observar, registrar evidencias, tomar notas, recopilar fotografías y documentar los resultados de las pruebas. También identifica posibles mejoras operativas.</w:t>
       </w:r>
     </w:p>
     <w:p>
@@ -10710,18 +10705,7 @@
           <w:szCs w:val="24"/>
           <w:lang w:val="es-MX" w:eastAsia="es-VE"/>
         </w:rPr>
-        <w:t>Soporte Técnico Básico (1 persona)</w:t>
-      </w:r>
-      <w:r>
-        <w:rPr>
-          <w:rFonts w:eastAsia="Times New Roman" w:cs="Arial"/>
-          <w:b/>
-          <w:bCs/>
-          <w:color w:val="000000" w:themeColor="text1"/>
-          <w:szCs w:val="24"/>
-          <w:lang w:val="es-MX" w:eastAsia="es-VE"/>
-        </w:rPr>
-        <w:t>.</w:t>
+        <w:t>Soporte Técnico Básico (1 persona).</w:t>
       </w:r>
       <w:r>
         <w:rPr>
@@ -10854,7 +10838,31 @@
           <w:szCs w:val="24"/>
           <w:lang w:val="es-MX" w:eastAsia="es-VE"/>
         </w:rPr>
-        <w:t>Uso de Canva:</w:t>
+        <w:t xml:space="preserve">Uso de </w:t>
+      </w:r>
+      <w:proofErr w:type="spellStart"/>
+      <w:r>
+        <w:rPr>
+          <w:rFonts w:eastAsia="Times New Roman" w:cs="Arial"/>
+          <w:b/>
+          <w:bCs/>
+          <w:color w:val="000000" w:themeColor="text1"/>
+          <w:szCs w:val="24"/>
+          <w:lang w:val="es-MX" w:eastAsia="es-VE"/>
+        </w:rPr>
+        <w:t>Canva</w:t>
+      </w:r>
+      <w:proofErr w:type="spellEnd"/>
+      <w:r>
+        <w:rPr>
+          <w:rFonts w:eastAsia="Times New Roman" w:cs="Arial"/>
+          <w:b/>
+          <w:bCs/>
+          <w:color w:val="000000" w:themeColor="text1"/>
+          <w:szCs w:val="24"/>
+          <w:lang w:val="es-MX" w:eastAsia="es-VE"/>
+        </w:rPr>
+        <w:t>:</w:t>
       </w:r>
       <w:r>
         <w:rPr>
@@ -10890,7 +10898,31 @@
           <w:szCs w:val="24"/>
           <w:lang w:val="es-MX" w:eastAsia="es-VE"/>
         </w:rPr>
-        <w:t>Google Forms:</w:t>
+        <w:t xml:space="preserve">Google </w:t>
+      </w:r>
+      <w:proofErr w:type="spellStart"/>
+      <w:r>
+        <w:rPr>
+          <w:rFonts w:eastAsia="Times New Roman" w:cs="Arial"/>
+          <w:b/>
+          <w:bCs/>
+          <w:color w:val="000000" w:themeColor="text1"/>
+          <w:szCs w:val="24"/>
+          <w:lang w:val="es-MX" w:eastAsia="es-VE"/>
+        </w:rPr>
+        <w:t>Forms</w:t>
+      </w:r>
+      <w:proofErr w:type="spellEnd"/>
+      <w:r>
+        <w:rPr>
+          <w:rFonts w:eastAsia="Times New Roman" w:cs="Arial"/>
+          <w:b/>
+          <w:bCs/>
+          <w:color w:val="000000" w:themeColor="text1"/>
+          <w:szCs w:val="24"/>
+          <w:lang w:val="es-MX" w:eastAsia="es-VE"/>
+        </w:rPr>
+        <w:t>:</w:t>
       </w:r>
       <w:r>
         <w:rPr>
@@ -11122,6 +11154,7 @@
           <w:szCs w:val="24"/>
           <w:lang w:val="es-MX" w:eastAsia="es-VE"/>
         </w:rPr>
+        <w:lastRenderedPageBreak/>
         <w:t>Este entrenamiento garantiza que el equipo ejecutará las pruebas sin errores y que las actividades se desarrollarán de manera eficiente.</w:t>
       </w:r>
     </w:p>
@@ -11144,7 +11177,6 @@
       </w:pPr>
       <w:bookmarkStart w:id="21" w:name="_Toc388088247"/>
       <w:r>
-        <w:lastRenderedPageBreak/>
         <w:t>Planificación y Organización</w:t>
       </w:r>
       <w:bookmarkEnd w:id="21"/>
@@ -11360,7 +11392,27 @@
           <w:szCs w:val="24"/>
           <w:lang w:val="es-MX" w:eastAsia="es-VE"/>
         </w:rPr>
-        <w:t>Aplicación de pruebas de accesibilidad en Google Forms.</w:t>
+        <w:t xml:space="preserve">Aplicación de pruebas de accesibilidad en Google </w:t>
+      </w:r>
+      <w:proofErr w:type="spellStart"/>
+      <w:r>
+        <w:rPr>
+          <w:rFonts w:eastAsia="Times New Roman" w:cs="Arial"/>
+          <w:color w:val="000000" w:themeColor="text1"/>
+          <w:szCs w:val="24"/>
+          <w:lang w:val="es-MX" w:eastAsia="es-VE"/>
+        </w:rPr>
+        <w:t>Forms</w:t>
+      </w:r>
+      <w:proofErr w:type="spellEnd"/>
+      <w:r>
+        <w:rPr>
+          <w:rFonts w:eastAsia="Times New Roman" w:cs="Arial"/>
+          <w:color w:val="000000" w:themeColor="text1"/>
+          <w:szCs w:val="24"/>
+          <w:lang w:val="es-MX" w:eastAsia="es-VE"/>
+        </w:rPr>
+        <w:t>.</w:t>
       </w:r>
     </w:p>
     <w:p>
@@ -11835,7 +11887,6 @@
       </w:pPr>
       <w:bookmarkStart w:id="23" w:name="_Toc388088249"/>
       <w:r>
-        <w:lastRenderedPageBreak/>
         <w:t>Matriz de Responsabilidades</w:t>
       </w:r>
       <w:bookmarkEnd w:id="23"/>
@@ -11915,16 +11966,47 @@
           <w:szCs w:val="24"/>
           <w:lang w:eastAsia="es-VE"/>
         </w:rPr>
-        <w:t xml:space="preserve"> (ejecuta la actividad)</w:t>
-      </w:r>
-      <w:r>
-        <w:rPr>
-          <w:rFonts w:eastAsia="Times New Roman" w:cs="Arial"/>
-          <w:color w:val="000000" w:themeColor="text1"/>
-          <w:szCs w:val="24"/>
-          <w:lang w:eastAsia="es-VE"/>
-        </w:rPr>
-        <w:t xml:space="preserve">. Equipo: Eric Carmen Soto, Anny América Jaramillo Contreras, Daniela Joselin Falcón Sierra y Raúl Alejandro Calderón Hernández </w:t>
+        <w:t xml:space="preserve"> (ejecuta la actividad). Equipo: Eric Carmen Soto, </w:t>
+      </w:r>
+      <w:proofErr w:type="spellStart"/>
+      <w:r>
+        <w:rPr>
+          <w:rFonts w:eastAsia="Times New Roman" w:cs="Arial"/>
+          <w:color w:val="000000" w:themeColor="text1"/>
+          <w:szCs w:val="24"/>
+          <w:lang w:eastAsia="es-VE"/>
+        </w:rPr>
+        <w:t>Anny</w:t>
+      </w:r>
+      <w:proofErr w:type="spellEnd"/>
+      <w:r>
+        <w:rPr>
+          <w:rFonts w:eastAsia="Times New Roman" w:cs="Arial"/>
+          <w:color w:val="000000" w:themeColor="text1"/>
+          <w:szCs w:val="24"/>
+          <w:lang w:eastAsia="es-VE"/>
+        </w:rPr>
+        <w:t xml:space="preserve"> América Jaramillo Contreras, Daniela </w:t>
+      </w:r>
+      <w:proofErr w:type="spellStart"/>
+      <w:r>
+        <w:rPr>
+          <w:rFonts w:eastAsia="Times New Roman" w:cs="Arial"/>
+          <w:color w:val="000000" w:themeColor="text1"/>
+          <w:szCs w:val="24"/>
+          <w:lang w:eastAsia="es-VE"/>
+        </w:rPr>
+        <w:t>Joselin</w:t>
+      </w:r>
+      <w:proofErr w:type="spellEnd"/>
+      <w:r>
+        <w:rPr>
+          <w:rFonts w:eastAsia="Times New Roman" w:cs="Arial"/>
+          <w:color w:val="000000" w:themeColor="text1"/>
+          <w:szCs w:val="24"/>
+          <w:lang w:eastAsia="es-VE"/>
+        </w:rPr>
+        <w:t xml:space="preserve"> Falcón Sierra y Raúl Alejandro Calderón Hernández </w:t>
       </w:r>
     </w:p>
     <w:p>
@@ -11960,25 +12042,7 @@
           <w:szCs w:val="24"/>
           <w:lang w:eastAsia="es-VE"/>
         </w:rPr>
-        <w:t xml:space="preserve"> (valida la actividad)</w:t>
-      </w:r>
-      <w:r>
-        <w:rPr>
-          <w:rFonts w:eastAsia="Times New Roman" w:cs="Arial"/>
-          <w:color w:val="000000" w:themeColor="text1"/>
-          <w:szCs w:val="24"/>
-          <w:lang w:eastAsia="es-VE"/>
-        </w:rPr>
-        <w:t xml:space="preserve">, </w:t>
-      </w:r>
-      <w:r>
-        <w:rPr>
-          <w:rFonts w:eastAsia="Times New Roman" w:cs="Arial"/>
-          <w:color w:val="000000" w:themeColor="text1"/>
-          <w:szCs w:val="24"/>
-          <w:lang w:eastAsia="es-VE"/>
-        </w:rPr>
-        <w:t>Raúl Alejandro Calderón</w:t>
+        <w:t xml:space="preserve"> (valida la actividad), Raúl Alejandro Calderón</w:t>
       </w:r>
     </w:p>
     <w:p>
@@ -12014,25 +12078,47 @@
           <w:szCs w:val="24"/>
           <w:lang w:eastAsia="es-VE"/>
         </w:rPr>
-        <w:t xml:space="preserve"> (aporta información o apoyo)</w:t>
-      </w:r>
-      <w:r>
-        <w:rPr>
-          <w:rFonts w:eastAsia="Times New Roman" w:cs="Arial"/>
-          <w:color w:val="000000" w:themeColor="text1"/>
-          <w:szCs w:val="24"/>
-          <w:lang w:eastAsia="es-VE"/>
-        </w:rPr>
-        <w:t xml:space="preserve">  </w:t>
-      </w:r>
-      <w:r>
-        <w:rPr>
-          <w:rFonts w:eastAsia="Times New Roman" w:cs="Arial"/>
-          <w:color w:val="000000" w:themeColor="text1"/>
-          <w:szCs w:val="24"/>
-          <w:lang w:eastAsia="es-VE"/>
-        </w:rPr>
-        <w:t xml:space="preserve">Equipo: Eric Carmen Soto, Anny América Jaramillo Contreras, Daniela Joselin Falcón Sierra y Raúl Alejandro Calderón Hernández </w:t>
+        <w:t xml:space="preserve"> (aporta información o apoyo)  Equipo: Eric Carmen Soto, </w:t>
+      </w:r>
+      <w:proofErr w:type="spellStart"/>
+      <w:r>
+        <w:rPr>
+          <w:rFonts w:eastAsia="Times New Roman" w:cs="Arial"/>
+          <w:color w:val="000000" w:themeColor="text1"/>
+          <w:szCs w:val="24"/>
+          <w:lang w:eastAsia="es-VE"/>
+        </w:rPr>
+        <w:t>Anny</w:t>
+      </w:r>
+      <w:proofErr w:type="spellEnd"/>
+      <w:r>
+        <w:rPr>
+          <w:rFonts w:eastAsia="Times New Roman" w:cs="Arial"/>
+          <w:color w:val="000000" w:themeColor="text1"/>
+          <w:szCs w:val="24"/>
+          <w:lang w:eastAsia="es-VE"/>
+        </w:rPr>
+        <w:t xml:space="preserve"> América Jaramillo Contreras, Daniela </w:t>
+      </w:r>
+      <w:proofErr w:type="spellStart"/>
+      <w:r>
+        <w:rPr>
+          <w:rFonts w:eastAsia="Times New Roman" w:cs="Arial"/>
+          <w:color w:val="000000" w:themeColor="text1"/>
+          <w:szCs w:val="24"/>
+          <w:lang w:eastAsia="es-VE"/>
+        </w:rPr>
+        <w:t>Joselin</w:t>
+      </w:r>
+      <w:proofErr w:type="spellEnd"/>
+      <w:r>
+        <w:rPr>
+          <w:rFonts w:eastAsia="Times New Roman" w:cs="Arial"/>
+          <w:color w:val="000000" w:themeColor="text1"/>
+          <w:szCs w:val="24"/>
+          <w:lang w:eastAsia="es-VE"/>
+        </w:rPr>
+        <w:t xml:space="preserve"> Falcón Sierra y Raúl Alejandro Calderón Hernández </w:t>
       </w:r>
     </w:p>
     <w:p>
@@ -12068,25 +12154,7 @@
           <w:szCs w:val="24"/>
           <w:lang w:eastAsia="es-VE"/>
         </w:rPr>
-        <w:t xml:space="preserve"> (recibe comunicación del avance)</w:t>
-      </w:r>
-      <w:r>
-        <w:rPr>
-          <w:rFonts w:eastAsia="Times New Roman" w:cs="Arial"/>
-          <w:color w:val="000000" w:themeColor="text1"/>
-          <w:szCs w:val="24"/>
-          <w:lang w:eastAsia="es-VE"/>
-        </w:rPr>
-        <w:t xml:space="preserve"> </w:t>
-      </w:r>
-      <w:r>
-        <w:rPr>
-          <w:rFonts w:eastAsia="Times New Roman" w:cs="Arial"/>
-          <w:color w:val="000000" w:themeColor="text1"/>
-          <w:szCs w:val="24"/>
-          <w:lang w:eastAsia="es-VE"/>
-        </w:rPr>
-        <w:t>Raúl Alejandro Calderón</w:t>
+        <w:t xml:space="preserve"> (recibe comunicación del avance) Raúl Alejandro Calderón</w:t>
       </w:r>
     </w:p>
     <w:p>
@@ -13402,7 +13470,6 @@
           <w:szCs w:val="24"/>
           <w:lang w:eastAsia="es-VE"/>
         </w:rPr>
-        <w:lastRenderedPageBreak/>
         <w:t> </w:t>
       </w:r>
     </w:p>
@@ -13556,6 +13623,7 @@
           <w:szCs w:val="24"/>
           <w:lang w:eastAsia="es-VE"/>
         </w:rPr>
+        <w:lastRenderedPageBreak/>
         <w:drawing>
           <wp:inline distT="0" distB="0" distL="0" distR="0" wp14:anchorId="6D26956B" wp14:editId="39F091FA">
             <wp:extent cx="5652135" cy="2317115"/>
@@ -13694,7 +13762,27 @@
           <w:szCs w:val="24"/>
           <w:lang w:val="es-MX" w:eastAsia="es-VE"/>
         </w:rPr>
-        <w:t>El equipo tecnológico (proyector, computadoras, red Wi-Fi) funcionará adecuadamente.</w:t>
+        <w:t xml:space="preserve">El equipo tecnológico (proyector, computadoras, red </w:t>
+      </w:r>
+      <w:proofErr w:type="spellStart"/>
+      <w:r>
+        <w:rPr>
+          <w:rFonts w:eastAsia="Times New Roman" w:cs="Arial"/>
+          <w:color w:val="000000" w:themeColor="text1"/>
+          <w:szCs w:val="24"/>
+          <w:lang w:val="es-MX" w:eastAsia="es-VE"/>
+        </w:rPr>
+        <w:t>Wi</w:t>
+      </w:r>
+      <w:proofErr w:type="spellEnd"/>
+      <w:r>
+        <w:rPr>
+          <w:rFonts w:eastAsia="Times New Roman" w:cs="Arial"/>
+          <w:color w:val="000000" w:themeColor="text1"/>
+          <w:szCs w:val="24"/>
+          <w:lang w:val="es-MX" w:eastAsia="es-VE"/>
+        </w:rPr>
+        <w:t>-Fi) funcionará adecuadamente.</w:t>
       </w:r>
     </w:p>
     <w:p>
@@ -13893,7 +13981,47 @@
           <w:szCs w:val="24"/>
           <w:lang w:val="es-MX" w:eastAsia="es-VE"/>
         </w:rPr>
-        <w:t>Conexión a internet para utilizar Google Forms, Canva y Trello.</w:t>
+        <w:t xml:space="preserve">Conexión a internet para utilizar Google </w:t>
+      </w:r>
+      <w:proofErr w:type="spellStart"/>
+      <w:r>
+        <w:rPr>
+          <w:rFonts w:eastAsia="Times New Roman" w:cs="Arial"/>
+          <w:color w:val="000000" w:themeColor="text1"/>
+          <w:szCs w:val="24"/>
+          <w:lang w:val="es-MX" w:eastAsia="es-VE"/>
+        </w:rPr>
+        <w:t>Forms</w:t>
+      </w:r>
+      <w:proofErr w:type="spellEnd"/>
+      <w:r>
+        <w:rPr>
+          <w:rFonts w:eastAsia="Times New Roman" w:cs="Arial"/>
+          <w:color w:val="000000" w:themeColor="text1"/>
+          <w:szCs w:val="24"/>
+          <w:lang w:val="es-MX" w:eastAsia="es-VE"/>
+        </w:rPr>
+        <w:t xml:space="preserve">, </w:t>
+      </w:r>
+      <w:proofErr w:type="spellStart"/>
+      <w:r>
+        <w:rPr>
+          <w:rFonts w:eastAsia="Times New Roman" w:cs="Arial"/>
+          <w:color w:val="000000" w:themeColor="text1"/>
+          <w:szCs w:val="24"/>
+          <w:lang w:val="es-MX" w:eastAsia="es-VE"/>
+        </w:rPr>
+        <w:t>Canva</w:t>
+      </w:r>
+      <w:proofErr w:type="spellEnd"/>
+      <w:r>
+        <w:rPr>
+          <w:rFonts w:eastAsia="Times New Roman" w:cs="Arial"/>
+          <w:color w:val="000000" w:themeColor="text1"/>
+          <w:szCs w:val="24"/>
+          <w:lang w:val="es-MX" w:eastAsia="es-VE"/>
+        </w:rPr>
+        <w:t xml:space="preserve"> y Trello.</w:t>
       </w:r>
     </w:p>
     <w:p>
@@ -14540,17 +14668,7 @@
                 <w:szCs w:val="24"/>
                 <w:lang w:val="es-MX" w:eastAsia="es-VE"/>
               </w:rPr>
-              <w:t xml:space="preserve">Errores en </w:t>
-            </w:r>
-            <w:r>
-              <w:rPr>
-                <w:rFonts w:eastAsia="Times New Roman" w:cs="Arial"/>
-                <w:color w:val="000000" w:themeColor="text1"/>
-                <w:szCs w:val="24"/>
-                <w:lang w:val="es-MX" w:eastAsia="es-VE"/>
-              </w:rPr>
-              <w:lastRenderedPageBreak/>
-              <w:t>formularios o material digital</w:t>
+              <w:t>Errores en formularios o material digital</w:t>
             </w:r>
           </w:p>
         </w:tc>
@@ -14577,7 +14695,6 @@
                 <w:szCs w:val="24"/>
                 <w:lang w:val="es-MX" w:eastAsia="es-VE"/>
               </w:rPr>
-              <w:lastRenderedPageBreak/>
               <w:t>Baja</w:t>
             </w:r>
           </w:p>
@@ -14632,17 +14749,7 @@
                 <w:szCs w:val="24"/>
                 <w:lang w:val="es-MX" w:eastAsia="es-VE"/>
               </w:rPr>
-              <w:t xml:space="preserve">Revisar y probar antes de </w:t>
-            </w:r>
-            <w:r>
-              <w:rPr>
-                <w:rFonts w:eastAsia="Times New Roman" w:cs="Arial"/>
-                <w:color w:val="000000" w:themeColor="text1"/>
-                <w:szCs w:val="24"/>
-                <w:lang w:val="es-MX" w:eastAsia="es-VE"/>
-              </w:rPr>
-              <w:lastRenderedPageBreak/>
-              <w:t>sesiones reales.</w:t>
+              <w:t>Revisar y probar antes de sesiones reales.</w:t>
             </w:r>
           </w:p>
         </w:tc>
@@ -15271,7 +15378,6 @@
       </w:pPr>
       <w:bookmarkStart w:id="27" w:name="_Toc388088253"/>
       <w:r>
-        <w:lastRenderedPageBreak/>
         <w:t>Referencias</w:t>
       </w:r>
       <w:bookmarkEnd w:id="27"/>
@@ -15333,18 +15439,7 @@
           <w:szCs w:val="24"/>
           <w:lang w:val="es-MX" w:eastAsia="es-VE"/>
         </w:rPr>
-        <w:t>Integración Escolar</w:t>
-      </w:r>
-      <w:r>
-        <w:rPr>
-          <w:rFonts w:eastAsia="Times New Roman" w:cs="Arial"/>
-          <w:i/>
-          <w:iCs/>
-          <w:color w:val="000000" w:themeColor="text1"/>
-          <w:szCs w:val="24"/>
-          <w:lang w:val="es-MX" w:eastAsia="es-VE"/>
-        </w:rPr>
-        <w:t>.</w:t>
+        <w:t>Integración Escolar.</w:t>
       </w:r>
     </w:p>
     <w:p>
@@ -15369,16 +15464,7 @@
           <w:szCs w:val="24"/>
           <w:lang w:val="es-MX" w:eastAsia="es-VE"/>
         </w:rPr>
-        <w:t xml:space="preserve">Documentos y materiales generados </w:t>
-      </w:r>
-      <w:r>
-        <w:rPr>
-          <w:rFonts w:eastAsia="Times New Roman" w:cs="Arial"/>
-          <w:color w:val="000000" w:themeColor="text1"/>
-          <w:szCs w:val="24"/>
-          <w:lang w:val="es-MX" w:eastAsia="es-VE"/>
-        </w:rPr>
-        <w:t xml:space="preserve">los cuales se encuentran en el Git Hub del proyecto: </w:t>
+        <w:t xml:space="preserve">Documentos y materiales generados los cuales se encuentran en el Git Hub del proyecto: </w:t>
       </w:r>
       <w:hyperlink r:id="rId9" w:history="1">
         <w:r>
@@ -15427,7 +15513,27 @@
           <w:szCs w:val="24"/>
           <w:lang w:val="es-MX" w:eastAsia="es-VE"/>
         </w:rPr>
-        <w:t>Formularios creados en Google Forms.</w:t>
+        <w:t xml:space="preserve">Formularios creados en Google </w:t>
+      </w:r>
+      <w:proofErr w:type="spellStart"/>
+      <w:r>
+        <w:rPr>
+          <w:rFonts w:eastAsia="Times New Roman" w:cs="Arial"/>
+          <w:color w:val="000000" w:themeColor="text1"/>
+          <w:szCs w:val="24"/>
+          <w:lang w:val="es-MX" w:eastAsia="es-VE"/>
+        </w:rPr>
+        <w:t>Forms</w:t>
+      </w:r>
+      <w:proofErr w:type="spellEnd"/>
+      <w:r>
+        <w:rPr>
+          <w:rFonts w:eastAsia="Times New Roman" w:cs="Arial"/>
+          <w:color w:val="000000" w:themeColor="text1"/>
+          <w:szCs w:val="24"/>
+          <w:lang w:val="es-MX" w:eastAsia="es-VE"/>
+        </w:rPr>
+        <w:t>.</w:t>
       </w:r>
     </w:p>
     <w:p>
@@ -15452,7 +15558,27 @@
           <w:szCs w:val="24"/>
           <w:lang w:val="es-MX" w:eastAsia="es-VE"/>
         </w:rPr>
-        <w:t>Presentaciones y material gráfico diseñados en Canva.</w:t>
+        <w:t xml:space="preserve">Presentaciones y material gráfico diseñados en </w:t>
+      </w:r>
+      <w:proofErr w:type="spellStart"/>
+      <w:r>
+        <w:rPr>
+          <w:rFonts w:eastAsia="Times New Roman" w:cs="Arial"/>
+          <w:color w:val="000000" w:themeColor="text1"/>
+          <w:szCs w:val="24"/>
+          <w:lang w:val="es-MX" w:eastAsia="es-VE"/>
+        </w:rPr>
+        <w:t>Canva</w:t>
+      </w:r>
+      <w:proofErr w:type="spellEnd"/>
+      <w:r>
+        <w:rPr>
+          <w:rFonts w:eastAsia="Times New Roman" w:cs="Arial"/>
+          <w:color w:val="000000" w:themeColor="text1"/>
+          <w:szCs w:val="24"/>
+          <w:lang w:val="es-MX" w:eastAsia="es-VE"/>
+        </w:rPr>
+        <w:t>.</w:t>
       </w:r>
     </w:p>
     <w:p>
@@ -15850,7 +15976,6 @@
       </w:pPr>
       <w:bookmarkStart w:id="28" w:name="_Toc388088254"/>
       <w:r>
-        <w:lastRenderedPageBreak/>
         <w:t>Glosario</w:t>
       </w:r>
       <w:bookmarkEnd w:id="28"/>
@@ -15913,7 +16038,27 @@
           <w:szCs w:val="24"/>
           <w:lang w:eastAsia="es-VE"/>
         </w:rPr>
-        <w:t xml:space="preserve"> Instrumento digital diseñado para recolectar información mediante Google Forms.</w:t>
+        <w:t xml:space="preserve"> Instrumento digital diseñado para recolectar información mediante Google </w:t>
+      </w:r>
+      <w:proofErr w:type="spellStart"/>
+      <w:r>
+        <w:rPr>
+          <w:rFonts w:eastAsia="Times New Roman" w:cs="Arial"/>
+          <w:color w:val="000000" w:themeColor="text1"/>
+          <w:szCs w:val="24"/>
+          <w:lang w:eastAsia="es-VE"/>
+        </w:rPr>
+        <w:t>Forms</w:t>
+      </w:r>
+      <w:proofErr w:type="spellEnd"/>
+      <w:r>
+        <w:rPr>
+          <w:rFonts w:eastAsia="Times New Roman" w:cs="Arial"/>
+          <w:color w:val="000000" w:themeColor="text1"/>
+          <w:szCs w:val="24"/>
+          <w:lang w:eastAsia="es-VE"/>
+        </w:rPr>
+        <w:t>.</w:t>
       </w:r>
       <w:r>
         <w:rPr>
@@ -15942,7 +16087,27 @@
           <w:szCs w:val="24"/>
           <w:lang w:eastAsia="es-VE"/>
         </w:rPr>
-        <w:t xml:space="preserve"> Presentaciones, imágenes o recursos visuales elaborados en Canva.</w:t>
+        <w:t xml:space="preserve"> Presentaciones, imágenes o recursos visuales elaborados en </w:t>
+      </w:r>
+      <w:proofErr w:type="spellStart"/>
+      <w:r>
+        <w:rPr>
+          <w:rFonts w:eastAsia="Times New Roman" w:cs="Arial"/>
+          <w:color w:val="000000" w:themeColor="text1"/>
+          <w:szCs w:val="24"/>
+          <w:lang w:eastAsia="es-VE"/>
+        </w:rPr>
+        <w:t>Canva</w:t>
+      </w:r>
+      <w:proofErr w:type="spellEnd"/>
+      <w:r>
+        <w:rPr>
+          <w:rFonts w:eastAsia="Times New Roman" w:cs="Arial"/>
+          <w:color w:val="000000" w:themeColor="text1"/>
+          <w:szCs w:val="24"/>
+          <w:lang w:eastAsia="es-VE"/>
+        </w:rPr>
+        <w:t>.</w:t>
       </w:r>
       <w:r>
         <w:rPr>
@@ -24578,6 +24743,7 @@
   <w:style w:type="character" w:default="1" w:styleId="Fuentedeprrafopredeter">
     <w:name w:val="Default Paragraph Font"/>
     <w:uiPriority w:val="1"/>
+    <w:semiHidden/>
     <w:unhideWhenUsed/>
   </w:style>
   <w:style w:type="table" w:default="1" w:styleId="Tablanormal">
@@ -24585,7 +24751,6 @@
     <w:uiPriority w:val="99"/>
     <w:semiHidden/>
     <w:unhideWhenUsed/>
-    <w:qFormat/>
     <w:tblPr>
       <w:tblInd w:w="0" w:type="dxa"/>
       <w:tblCellMar>
@@ -24880,7 +25045,7 @@
       <w:lang w:eastAsia="en-US"/>
     </w:rPr>
   </w:style>
-  <w:style w:type="paragraph" w:styleId="TtulodeTDC">
+  <w:style w:type="paragraph" w:customStyle="1" w:styleId="TtulodeTDC">
     <w:name w:val="Título de TDC"/>
     <w:basedOn w:val="Ttulo1"/>
     <w:next w:val="Normal"/>

</xml_diff>